<commit_message>
Add notes on combinational circuits.
</commit_message>
<xml_diff>
--- a/Computer Organisation and Architecture/1 Digital Logic Circuits.docx
+++ b/Computer Organisation and Architecture/1 Digital Logic Circuits.docx
@@ -794,21 +794,7 @@
         <w:rPr>
           <w:lang w:val="en-GB"/>
         </w:rPr>
-        <w:t xml:space="preserve">NOR and NAND gates have two different symbols for their logic </w:t>
-      </w:r>
-      <w:proofErr w:type="gramStart"/>
-      <w:r>
-        <w:rPr>
-          <w:lang w:val="en-GB"/>
-        </w:rPr>
-        <w:t>diagram</w:t>
-      </w:r>
-      <w:proofErr w:type="gramEnd"/>
-      <w:r>
-        <w:rPr>
-          <w:lang w:val="en-GB"/>
-        </w:rPr>
-        <w:t xml:space="preserve"> and this is made obvious by the D’ Morgan Laws which are stated by (15) and (16) in the above diagram.</w:t>
+        <w:t>NOR and NAND gates have two different symbols for their logic diagram and this is made obvious by the D’ Morgan Laws which are stated by (15) and (16) in the above diagram.</w:t>
       </w:r>
     </w:p>
     <w:p>
@@ -964,130 +950,258 @@
     </w:p>
     <w:p>
       <w:pPr>
-        <w:rPr>
-          <w:lang w:val="en-GB"/>
-        </w:rPr>
-      </w:pPr>
-    </w:p>
-    <w:p>
-      <w:pPr>
-        <w:rPr>
-          <w:lang w:val="en-GB"/>
-        </w:rPr>
-      </w:pPr>
-    </w:p>
-    <w:p>
-      <w:pPr>
-        <w:rPr>
-          <w:lang w:val="en-GB"/>
-        </w:rPr>
-      </w:pPr>
-    </w:p>
-    <w:p>
-      <w:pPr>
-        <w:rPr>
-          <w:lang w:val="en-GB"/>
-        </w:rPr>
-      </w:pPr>
-    </w:p>
-    <w:p>
-      <w:pPr>
-        <w:rPr>
-          <w:lang w:val="en-GB"/>
-        </w:rPr>
-      </w:pPr>
-    </w:p>
-    <w:p>
-      <w:pPr>
-        <w:rPr>
-          <w:lang w:val="en-GB"/>
-        </w:rPr>
-      </w:pPr>
-    </w:p>
-    <w:p>
-      <w:pPr>
-        <w:rPr>
-          <w:lang w:val="en-GB"/>
-        </w:rPr>
-      </w:pPr>
-    </w:p>
-    <w:p>
-      <w:pPr>
-        <w:rPr>
-          <w:lang w:val="en-GB"/>
-        </w:rPr>
-      </w:pPr>
-    </w:p>
-    <w:p>
-      <w:pPr>
-        <w:rPr>
-          <w:lang w:val="en-GB"/>
-        </w:rPr>
-      </w:pPr>
-    </w:p>
-    <w:p>
-      <w:pPr>
-        <w:rPr>
-          <w:lang w:val="en-GB"/>
-        </w:rPr>
-      </w:pPr>
-    </w:p>
-    <w:p>
-      <w:pPr>
-        <w:rPr>
-          <w:lang w:val="en-GB"/>
-        </w:rPr>
-      </w:pPr>
-    </w:p>
-    <w:p>
-      <w:pPr>
-        <w:rPr>
-          <w:lang w:val="en-GB"/>
-        </w:rPr>
-      </w:pPr>
-    </w:p>
-    <w:p>
-      <w:pPr>
-        <w:rPr>
-          <w:lang w:val="en-GB"/>
-        </w:rPr>
-      </w:pPr>
-    </w:p>
-    <w:p>
-      <w:pPr>
-        <w:rPr>
-          <w:lang w:val="en-GB"/>
-        </w:rPr>
-      </w:pPr>
-    </w:p>
-    <w:p>
-      <w:pPr>
-        <w:rPr>
-          <w:lang w:val="en-GB"/>
-        </w:rPr>
-      </w:pPr>
-    </w:p>
-    <w:p>
-      <w:pPr>
-        <w:rPr>
-          <w:lang w:val="en-GB"/>
-        </w:rPr>
-      </w:pPr>
-    </w:p>
-    <w:p>
-      <w:pPr>
-        <w:rPr>
-          <w:lang w:val="en-GB"/>
-        </w:rPr>
-      </w:pPr>
-    </w:p>
-    <w:p>
-      <w:pPr>
-        <w:pStyle w:val="ListParagraph"/>
-        <w:numPr>
-          <w:ilvl w:val="1"/>
-          <w:numId w:val="1"/>
-        </w:numPr>
+        <w:pStyle w:val="ListParagraph"/>
+        <w:ind w:left="360"/>
+        <w:jc w:val="center"/>
+        <w:rPr>
+          <w:lang w:val="en-GB"/>
+        </w:rPr>
+      </w:pPr>
+    </w:p>
+    <w:p>
+      <w:pPr>
+        <w:pStyle w:val="ListParagraph"/>
+        <w:ind w:left="360"/>
+        <w:jc w:val="center"/>
+        <w:rPr>
+          <w:lang w:val="en-GB"/>
+        </w:rPr>
+      </w:pPr>
+    </w:p>
+    <w:p>
+      <w:pPr>
+        <w:pStyle w:val="ListParagraph"/>
+        <w:ind w:left="360"/>
+        <w:jc w:val="center"/>
+        <w:rPr>
+          <w:lang w:val="en-GB"/>
+        </w:rPr>
+      </w:pPr>
+    </w:p>
+    <w:p>
+      <w:pPr>
+        <w:pStyle w:val="ListParagraph"/>
+        <w:ind w:left="360"/>
+        <w:jc w:val="center"/>
+        <w:rPr>
+          <w:lang w:val="en-GB"/>
+        </w:rPr>
+      </w:pPr>
+    </w:p>
+    <w:p>
+      <w:pPr>
+        <w:pStyle w:val="ListParagraph"/>
+        <w:ind w:left="360"/>
+        <w:jc w:val="center"/>
+        <w:rPr>
+          <w:lang w:val="en-GB"/>
+        </w:rPr>
+      </w:pPr>
+    </w:p>
+    <w:p>
+      <w:pPr>
+        <w:pStyle w:val="ListParagraph"/>
+        <w:ind w:left="360"/>
+        <w:jc w:val="center"/>
+        <w:rPr>
+          <w:lang w:val="en-GB"/>
+        </w:rPr>
+      </w:pPr>
+    </w:p>
+    <w:p>
+      <w:pPr>
+        <w:pStyle w:val="ListParagraph"/>
+        <w:ind w:left="360"/>
+        <w:jc w:val="center"/>
+        <w:rPr>
+          <w:lang w:val="en-GB"/>
+        </w:rPr>
+      </w:pPr>
+    </w:p>
+    <w:p>
+      <w:pPr>
+        <w:pStyle w:val="ListParagraph"/>
+        <w:ind w:left="360"/>
+        <w:jc w:val="center"/>
+        <w:rPr>
+          <w:lang w:val="en-GB"/>
+        </w:rPr>
+      </w:pPr>
+    </w:p>
+    <w:p>
+      <w:pPr>
+        <w:pStyle w:val="ListParagraph"/>
+        <w:ind w:left="360"/>
+        <w:jc w:val="center"/>
+        <w:rPr>
+          <w:lang w:val="en-GB"/>
+        </w:rPr>
+      </w:pPr>
+    </w:p>
+    <w:p>
+      <w:pPr>
+        <w:pStyle w:val="ListParagraph"/>
+        <w:ind w:left="360"/>
+        <w:jc w:val="center"/>
+        <w:rPr>
+          <w:lang w:val="en-GB"/>
+        </w:rPr>
+      </w:pPr>
+    </w:p>
+    <w:p>
+      <w:pPr>
+        <w:pStyle w:val="ListParagraph"/>
+        <w:ind w:left="360"/>
+        <w:jc w:val="center"/>
+        <w:rPr>
+          <w:lang w:val="en-GB"/>
+        </w:rPr>
+      </w:pPr>
+    </w:p>
+    <w:p>
+      <w:pPr>
+        <w:pStyle w:val="ListParagraph"/>
+        <w:ind w:left="360"/>
+        <w:jc w:val="center"/>
+        <w:rPr>
+          <w:lang w:val="en-GB"/>
+        </w:rPr>
+      </w:pPr>
+    </w:p>
+    <w:p>
+      <w:pPr>
+        <w:pStyle w:val="ListParagraph"/>
+        <w:ind w:left="360"/>
+        <w:jc w:val="center"/>
+        <w:rPr>
+          <w:lang w:val="en-GB"/>
+        </w:rPr>
+      </w:pPr>
+    </w:p>
+    <w:p>
+      <w:pPr>
+        <w:pStyle w:val="ListParagraph"/>
+        <w:ind w:left="360"/>
+        <w:jc w:val="center"/>
+        <w:rPr>
+          <w:lang w:val="en-GB"/>
+        </w:rPr>
+      </w:pPr>
+    </w:p>
+    <w:p>
+      <w:pPr>
+        <w:pStyle w:val="ListParagraph"/>
+        <w:ind w:left="360"/>
+        <w:jc w:val="center"/>
+        <w:rPr>
+          <w:lang w:val="en-GB"/>
+        </w:rPr>
+      </w:pPr>
+    </w:p>
+    <w:p>
+      <w:pPr>
+        <w:pStyle w:val="ListParagraph"/>
+        <w:ind w:left="360"/>
+        <w:jc w:val="center"/>
+        <w:rPr>
+          <w:lang w:val="en-GB"/>
+        </w:rPr>
+      </w:pPr>
+    </w:p>
+    <w:p>
+      <w:pPr>
+        <w:pStyle w:val="ListParagraph"/>
+        <w:ind w:left="360"/>
+        <w:jc w:val="center"/>
+        <w:rPr>
+          <w:lang w:val="en-GB"/>
+        </w:rPr>
+      </w:pPr>
+    </w:p>
+    <w:p>
+      <w:pPr>
+        <w:pStyle w:val="ListParagraph"/>
+        <w:ind w:left="360"/>
+        <w:jc w:val="center"/>
+        <w:rPr>
+          <w:lang w:val="en-GB"/>
+        </w:rPr>
+      </w:pPr>
+    </w:p>
+    <w:p>
+      <w:pPr>
+        <w:pStyle w:val="ListParagraph"/>
+        <w:ind w:left="360"/>
+        <w:jc w:val="center"/>
+        <w:rPr>
+          <w:lang w:val="en-GB"/>
+        </w:rPr>
+      </w:pPr>
+    </w:p>
+    <w:p>
+      <w:pPr>
+        <w:pStyle w:val="ListParagraph"/>
+        <w:ind w:left="360"/>
+        <w:jc w:val="center"/>
+        <w:rPr>
+          <w:lang w:val="en-GB"/>
+        </w:rPr>
+      </w:pPr>
+    </w:p>
+    <w:p>
+      <w:pPr>
+        <w:pStyle w:val="ListParagraph"/>
+        <w:ind w:left="360"/>
+        <w:jc w:val="center"/>
+        <w:rPr>
+          <w:lang w:val="en-GB"/>
+        </w:rPr>
+      </w:pPr>
+    </w:p>
+    <w:p>
+      <w:pPr>
+        <w:pStyle w:val="ListParagraph"/>
+        <w:ind w:left="360"/>
+        <w:jc w:val="center"/>
+        <w:rPr>
+          <w:lang w:val="en-GB"/>
+        </w:rPr>
+      </w:pPr>
+    </w:p>
+    <w:p>
+      <w:pPr>
+        <w:pStyle w:val="ListParagraph"/>
+        <w:ind w:left="360"/>
+        <w:jc w:val="center"/>
+        <w:rPr>
+          <w:lang w:val="en-GB"/>
+        </w:rPr>
+      </w:pPr>
+    </w:p>
+    <w:p>
+      <w:pPr>
+        <w:pStyle w:val="ListParagraph"/>
+        <w:ind w:left="360"/>
+        <w:jc w:val="center"/>
+        <w:rPr>
+          <w:lang w:val="en-GB"/>
+        </w:rPr>
+      </w:pPr>
+    </w:p>
+    <w:p>
+      <w:pPr>
+        <w:pStyle w:val="ListParagraph"/>
+        <w:ind w:left="360"/>
+        <w:jc w:val="center"/>
+        <w:rPr>
+          <w:lang w:val="en-GB"/>
+        </w:rPr>
+      </w:pPr>
+    </w:p>
+    <w:p>
+      <w:pPr>
+        <w:pStyle w:val="ListParagraph"/>
+        <w:ind w:left="360"/>
         <w:jc w:val="center"/>
         <w:rPr>
           <w:b/>
@@ -1108,8 +1222,23 @@
           <w:lang w:val="en-GB"/>
         </w:rPr>
         <w:lastRenderedPageBreak/>
-        <w:t>Map Simplification</w:t>
-      </w:r>
+        <w:t>1.4 Map Simplification</w:t>
+      </w:r>
+    </w:p>
+    <w:p>
+      <w:pPr>
+        <w:pStyle w:val="ListParagraph"/>
+        <w:ind w:left="360"/>
+        <w:jc w:val="center"/>
+        <w:rPr>
+          <w:b/>
+          <w:bCs/>
+          <w:sz w:val="28"/>
+          <w:szCs w:val="28"/>
+          <w:u w:val="single"/>
+          <w:lang w:val="en-GB"/>
+        </w:rPr>
+      </w:pPr>
     </w:p>
     <w:p>
       <w:pPr>
@@ -1122,23 +1251,13 @@
           <w:lang w:val="en-GB"/>
         </w:rPr>
       </w:pPr>
-      <w:proofErr w:type="spellStart"/>
       <w:r>
         <w:rPr>
           <w:b/>
           <w:bCs/>
           <w:lang w:val="en-GB"/>
         </w:rPr>
-        <w:t>Minterm</w:t>
-      </w:r>
-      <w:proofErr w:type="spellEnd"/>
-      <w:r>
-        <w:rPr>
-          <w:b/>
-          <w:bCs/>
-          <w:lang w:val="en-GB"/>
-        </w:rPr>
-        <w:t xml:space="preserve">: </w:t>
+        <w:t xml:space="preserve">Minterm: </w:t>
       </w:r>
       <w:r>
         <w:rPr>
@@ -1157,21 +1276,7 @@
         <w:rPr>
           <w:lang w:val="en-GB"/>
         </w:rPr>
-        <w:t xml:space="preserve"> </w:t>
-      </w:r>
-      <w:proofErr w:type="spellStart"/>
-      <w:r>
-        <w:rPr>
-          <w:lang w:val="en-GB"/>
-        </w:rPr>
-        <w:t>minterms</w:t>
-      </w:r>
-      <w:proofErr w:type="spellEnd"/>
-      <w:r>
-        <w:rPr>
-          <w:lang w:val="en-GB"/>
-        </w:rPr>
-        <w:t>.</w:t>
+        <w:t xml:space="preserve"> minterms.</w:t>
       </w:r>
     </w:p>
     <w:p>
@@ -1226,7 +1331,7 @@
           <w:lang w:val="en-GB"/>
         </w:rPr>
         <w:drawing>
-          <wp:inline distT="0" distB="0" distL="0" distR="0" wp14:anchorId="302D80C6" wp14:editId="18D7251F">
+          <wp:inline distT="0" distB="0" distL="0" distR="0" wp14:anchorId="302D80C6" wp14:editId="7E8FED0D">
             <wp:extent cx="2914650" cy="3030254"/>
             <wp:effectExtent l="0" t="0" r="0" b="0"/>
             <wp:docPr id="1702353564" name="Picture 7" descr="A group of black and white squares"/>
@@ -1279,6 +1384,1227 @@
           <w:lang w:val="en-GB"/>
         </w:rPr>
       </w:pPr>
+      <w:r>
+        <w:rPr>
+          <w:b/>
+          <w:bCs/>
+          <w:lang w:val="en-GB"/>
+        </w:rPr>
+        <w:t xml:space="preserve">Sum-of-products </w:t>
+      </w:r>
+      <w:r>
+        <w:rPr>
+          <w:lang w:val="en-GB"/>
+        </w:rPr>
+        <w:t>expression can be implemented with NAND gates.</w:t>
+      </w:r>
+    </w:p>
+    <w:p>
+      <w:pPr>
+        <w:pStyle w:val="ListParagraph"/>
+        <w:numPr>
+          <w:ilvl w:val="0"/>
+          <w:numId w:val="6"/>
+        </w:numPr>
+        <w:rPr>
+          <w:lang w:val="en-GB"/>
+        </w:rPr>
+      </w:pPr>
+      <w:r>
+        <w:rPr>
+          <w:b/>
+          <w:bCs/>
+          <w:lang w:val="en-GB"/>
+        </w:rPr>
+        <w:t xml:space="preserve">Product-of-sums </w:t>
+      </w:r>
+      <w:r>
+        <w:rPr>
+          <w:lang w:val="en-GB"/>
+        </w:rPr>
+        <w:t>expression can be implemented with NOR gates.</w:t>
+      </w:r>
+    </w:p>
+    <w:p>
+      <w:pPr>
+        <w:pStyle w:val="ListParagraph"/>
+        <w:ind w:left="360"/>
+        <w:jc w:val="center"/>
+        <w:rPr>
+          <w:lang w:val="en-GB"/>
+        </w:rPr>
+      </w:pPr>
+    </w:p>
+    <w:p>
+      <w:pPr>
+        <w:pStyle w:val="ListParagraph"/>
+        <w:ind w:left="360"/>
+        <w:jc w:val="center"/>
+        <w:rPr>
+          <w:lang w:val="en-GB"/>
+        </w:rPr>
+      </w:pPr>
+      <w:r>
+        <w:rPr>
+          <w:noProof/>
+          <w:lang w:val="en-GB"/>
+        </w:rPr>
+        <w:drawing>
+          <wp:inline distT="0" distB="0" distL="0" distR="0" wp14:anchorId="1AD6E4D3" wp14:editId="2F28462B">
+            <wp:extent cx="3974631" cy="1631950"/>
+            <wp:effectExtent l="0" t="0" r="6985" b="6350"/>
+            <wp:docPr id="684050758" name="Picture 1" descr="A diagram of a product&#10;&#10;Description automatically generated"/>
+            <wp:cNvGraphicFramePr>
+              <a:graphicFrameLocks xmlns:a="http://schemas.openxmlformats.org/drawingml/2006/main" noChangeAspect="1"/>
+            </wp:cNvGraphicFramePr>
+            <a:graphic xmlns:a="http://schemas.openxmlformats.org/drawingml/2006/main">
+              <a:graphicData uri="http://schemas.openxmlformats.org/drawingml/2006/picture">
+                <pic:pic xmlns:pic="http://schemas.openxmlformats.org/drawingml/2006/picture">
+                  <pic:nvPicPr>
+                    <pic:cNvPr id="684050758" name="Picture 1" descr="A diagram of a product&#10;&#10;Description automatically generated"/>
+                    <pic:cNvPicPr/>
+                  </pic:nvPicPr>
+                  <pic:blipFill>
+                    <a:blip r:embed="rId12" cstate="print">
+                      <a:extLst>
+                        <a:ext uri="{28A0092B-C50C-407E-A947-70E740481C1C}">
+                          <a14:useLocalDpi xmlns:a14="http://schemas.microsoft.com/office/drawing/2010/main" val="0"/>
+                        </a:ext>
+                      </a:extLst>
+                    </a:blip>
+                    <a:stretch>
+                      <a:fillRect/>
+                    </a:stretch>
+                  </pic:blipFill>
+                  <pic:spPr>
+                    <a:xfrm>
+                      <a:off x="0" y="0"/>
+                      <a:ext cx="3986729" cy="1636917"/>
+                    </a:xfrm>
+                    <a:prstGeom prst="rect">
+                      <a:avLst/>
+                    </a:prstGeom>
+                  </pic:spPr>
+                </pic:pic>
+              </a:graphicData>
+            </a:graphic>
+          </wp:inline>
+        </w:drawing>
+      </w:r>
+    </w:p>
+    <w:p>
+      <w:pPr>
+        <w:pStyle w:val="ListParagraph"/>
+        <w:ind w:left="360"/>
+        <w:jc w:val="center"/>
+        <w:rPr>
+          <w:lang w:val="en-GB"/>
+        </w:rPr>
+      </w:pPr>
+    </w:p>
+    <w:p>
+      <w:pPr>
+        <w:pStyle w:val="ListParagraph"/>
+        <w:ind w:left="360"/>
+        <w:jc w:val="center"/>
+        <w:rPr>
+          <w:lang w:val="en-GB"/>
+        </w:rPr>
+      </w:pPr>
+      <w:r>
+        <w:rPr>
+          <w:noProof/>
+          <w:lang w:val="en-GB"/>
+        </w:rPr>
+        <w:drawing>
+          <wp:inline distT="0" distB="0" distL="0" distR="0" wp14:anchorId="62F196D5" wp14:editId="4A6C132B">
+            <wp:extent cx="3886200" cy="1581433"/>
+            <wp:effectExtent l="0" t="0" r="0" b="0"/>
+            <wp:docPr id="336315793" name="Picture 2" descr="A diagram of a circuit"/>
+            <wp:cNvGraphicFramePr>
+              <a:graphicFrameLocks xmlns:a="http://schemas.openxmlformats.org/drawingml/2006/main" noChangeAspect="1"/>
+            </wp:cNvGraphicFramePr>
+            <a:graphic xmlns:a="http://schemas.openxmlformats.org/drawingml/2006/main">
+              <a:graphicData uri="http://schemas.openxmlformats.org/drawingml/2006/picture">
+                <pic:pic xmlns:pic="http://schemas.openxmlformats.org/drawingml/2006/picture">
+                  <pic:nvPicPr>
+                    <pic:cNvPr id="336315793" name="Picture 2" descr="A diagram of a circuit"/>
+                    <pic:cNvPicPr/>
+                  </pic:nvPicPr>
+                  <pic:blipFill>
+                    <a:blip r:embed="rId13" cstate="print">
+                      <a:extLst>
+                        <a:ext uri="{28A0092B-C50C-407E-A947-70E740481C1C}">
+                          <a14:useLocalDpi xmlns:a14="http://schemas.microsoft.com/office/drawing/2010/main" val="0"/>
+                        </a:ext>
+                      </a:extLst>
+                    </a:blip>
+                    <a:stretch>
+                      <a:fillRect/>
+                    </a:stretch>
+                  </pic:blipFill>
+                  <pic:spPr>
+                    <a:xfrm>
+                      <a:off x="0" y="0"/>
+                      <a:ext cx="3963403" cy="1612850"/>
+                    </a:xfrm>
+                    <a:prstGeom prst="rect">
+                      <a:avLst/>
+                    </a:prstGeom>
+                  </pic:spPr>
+                </pic:pic>
+              </a:graphicData>
+            </a:graphic>
+          </wp:inline>
+        </w:drawing>
+      </w:r>
+    </w:p>
+    <w:p>
+      <w:pPr>
+        <w:pStyle w:val="ListParagraph"/>
+        <w:ind w:left="360"/>
+        <w:jc w:val="center"/>
+        <w:rPr>
+          <w:lang w:val="en-GB"/>
+        </w:rPr>
+      </w:pPr>
+    </w:p>
+    <w:p>
+      <w:pPr>
+        <w:pStyle w:val="ListParagraph"/>
+        <w:numPr>
+          <w:ilvl w:val="0"/>
+          <w:numId w:val="6"/>
+        </w:numPr>
+        <w:rPr>
+          <w:lang w:val="en-GB"/>
+        </w:rPr>
+      </w:pPr>
+      <w:r>
+        <w:rPr>
+          <w:b/>
+          <w:bCs/>
+          <w:lang w:val="en-GB"/>
+        </w:rPr>
+        <w:t xml:space="preserve">Don’t Care Conditions: </w:t>
+      </w:r>
+      <w:r>
+        <w:rPr>
+          <w:lang w:val="en-GB"/>
+        </w:rPr>
+        <w:t xml:space="preserve">There are conditions when it does not matter whether the function produces a 0 or 1 for a given minterm. </w:t>
+      </w:r>
+    </w:p>
+    <w:p>
+      <w:pPr>
+        <w:pStyle w:val="ListParagraph"/>
+        <w:numPr>
+          <w:ilvl w:val="0"/>
+          <w:numId w:val="7"/>
+        </w:numPr>
+        <w:rPr>
+          <w:lang w:val="en-GB"/>
+        </w:rPr>
+      </w:pPr>
+      <w:r>
+        <w:rPr>
+          <w:lang w:val="en-GB"/>
+        </w:rPr>
+        <w:t xml:space="preserve">We say we </w:t>
+      </w:r>
+      <w:r>
+        <w:rPr>
+          <w:i/>
+          <w:iCs/>
+          <w:lang w:val="en-GB"/>
+        </w:rPr>
+        <w:t>don’t care</w:t>
+      </w:r>
+      <w:r>
+        <w:rPr>
+          <w:lang w:val="en-GB"/>
+        </w:rPr>
+        <w:t xml:space="preserve"> what the output of the function is going to be. </w:t>
+      </w:r>
+    </w:p>
+    <w:p>
+      <w:pPr>
+        <w:pStyle w:val="ListParagraph"/>
+        <w:numPr>
+          <w:ilvl w:val="0"/>
+          <w:numId w:val="7"/>
+        </w:numPr>
+        <w:rPr>
+          <w:lang w:val="en-GB"/>
+        </w:rPr>
+      </w:pPr>
+      <w:r>
+        <w:rPr>
+          <w:lang w:val="en-GB"/>
+        </w:rPr>
+        <w:t>Don’t care minterms are marked with an X.</w:t>
+      </w:r>
+    </w:p>
+    <w:p>
+      <w:pPr>
+        <w:pStyle w:val="ListParagraph"/>
+        <w:numPr>
+          <w:ilvl w:val="0"/>
+          <w:numId w:val="7"/>
+        </w:numPr>
+        <w:rPr>
+          <w:lang w:val="en-GB"/>
+        </w:rPr>
+      </w:pPr>
+      <w:r>
+        <w:rPr>
+          <w:lang w:val="en-GB"/>
+        </w:rPr>
+        <w:t>Don’t care conditions are used for simplifying expressions.</w:t>
+      </w:r>
+    </w:p>
+    <w:p>
+      <w:pPr>
+        <w:pStyle w:val="ListParagraph"/>
+        <w:ind w:left="360"/>
+        <w:jc w:val="center"/>
+        <w:rPr>
+          <w:lang w:val="en-GB"/>
+        </w:rPr>
+      </w:pPr>
+      <w:r>
+        <w:rPr>
+          <w:noProof/>
+          <w:lang w:val="en-GB"/>
+        </w:rPr>
+        <w:drawing>
+          <wp:inline distT="0" distB="0" distL="0" distR="0" wp14:anchorId="16A73A23" wp14:editId="42657CA8">
+            <wp:extent cx="3198261" cy="1441450"/>
+            <wp:effectExtent l="0" t="0" r="2540" b="6350"/>
+            <wp:docPr id="78974773" name="Picture 3" descr="A diagram of a map"/>
+            <wp:cNvGraphicFramePr>
+              <a:graphicFrameLocks xmlns:a="http://schemas.openxmlformats.org/drawingml/2006/main" noChangeAspect="1"/>
+            </wp:cNvGraphicFramePr>
+            <a:graphic xmlns:a="http://schemas.openxmlformats.org/drawingml/2006/main">
+              <a:graphicData uri="http://schemas.openxmlformats.org/drawingml/2006/picture">
+                <pic:pic xmlns:pic="http://schemas.openxmlformats.org/drawingml/2006/picture">
+                  <pic:nvPicPr>
+                    <pic:cNvPr id="78974773" name="Picture 3" descr="A diagram of a map"/>
+                    <pic:cNvPicPr/>
+                  </pic:nvPicPr>
+                  <pic:blipFill>
+                    <a:blip r:embed="rId14" cstate="print">
+                      <a:extLst>
+                        <a:ext uri="{28A0092B-C50C-407E-A947-70E740481C1C}">
+                          <a14:useLocalDpi xmlns:a14="http://schemas.microsoft.com/office/drawing/2010/main" val="0"/>
+                        </a:ext>
+                      </a:extLst>
+                    </a:blip>
+                    <a:stretch>
+                      <a:fillRect/>
+                    </a:stretch>
+                  </pic:blipFill>
+                  <pic:spPr>
+                    <a:xfrm>
+                      <a:off x="0" y="0"/>
+                      <a:ext cx="3213263" cy="1448211"/>
+                    </a:xfrm>
+                    <a:prstGeom prst="rect">
+                      <a:avLst/>
+                    </a:prstGeom>
+                  </pic:spPr>
+                </pic:pic>
+              </a:graphicData>
+            </a:graphic>
+          </wp:inline>
+        </w:drawing>
+      </w:r>
+    </w:p>
+    <w:p>
+      <w:pPr>
+        <w:pStyle w:val="ListParagraph"/>
+        <w:ind w:left="360"/>
+        <w:rPr>
+          <w:lang w:val="en-GB"/>
+        </w:rPr>
+      </w:pPr>
+    </w:p>
+    <w:p>
+      <w:pPr>
+        <w:pStyle w:val="ListParagraph"/>
+        <w:ind w:left="360"/>
+        <w:rPr>
+          <w:lang w:val="en-GB"/>
+        </w:rPr>
+      </w:pPr>
+    </w:p>
+    <w:p>
+      <w:pPr>
+        <w:pStyle w:val="ListParagraph"/>
+        <w:ind w:left="360"/>
+        <w:rPr>
+          <w:lang w:val="en-GB"/>
+        </w:rPr>
+      </w:pPr>
+    </w:p>
+    <w:p>
+      <w:pPr>
+        <w:pStyle w:val="ListParagraph"/>
+        <w:ind w:left="360"/>
+        <w:rPr>
+          <w:lang w:val="en-GB"/>
+        </w:rPr>
+      </w:pPr>
+    </w:p>
+    <w:p>
+      <w:pPr>
+        <w:pStyle w:val="ListParagraph"/>
+        <w:ind w:left="360"/>
+        <w:rPr>
+          <w:lang w:val="en-GB"/>
+        </w:rPr>
+      </w:pPr>
+    </w:p>
+    <w:p>
+      <w:pPr>
+        <w:pStyle w:val="ListParagraph"/>
+        <w:ind w:left="360"/>
+        <w:rPr>
+          <w:lang w:val="en-GB"/>
+        </w:rPr>
+      </w:pPr>
+    </w:p>
+    <w:p>
+      <w:pPr>
+        <w:pStyle w:val="ListParagraph"/>
+        <w:ind w:left="360"/>
+        <w:rPr>
+          <w:lang w:val="en-GB"/>
+        </w:rPr>
+      </w:pPr>
+    </w:p>
+    <w:p>
+      <w:pPr>
+        <w:pStyle w:val="ListParagraph"/>
+        <w:ind w:left="360"/>
+        <w:rPr>
+          <w:lang w:val="en-GB"/>
+        </w:rPr>
+      </w:pPr>
+    </w:p>
+    <w:p>
+      <w:pPr>
+        <w:pStyle w:val="ListParagraph"/>
+        <w:ind w:left="360"/>
+        <w:rPr>
+          <w:lang w:val="en-GB"/>
+        </w:rPr>
+      </w:pPr>
+    </w:p>
+    <w:p>
+      <w:pPr>
+        <w:pStyle w:val="ListParagraph"/>
+        <w:ind w:left="360"/>
+        <w:rPr>
+          <w:lang w:val="en-GB"/>
+        </w:rPr>
+      </w:pPr>
+    </w:p>
+    <w:p>
+      <w:pPr>
+        <w:pStyle w:val="ListParagraph"/>
+        <w:ind w:left="360"/>
+        <w:rPr>
+          <w:lang w:val="en-GB"/>
+        </w:rPr>
+      </w:pPr>
+    </w:p>
+    <w:p>
+      <w:pPr>
+        <w:pStyle w:val="ListParagraph"/>
+        <w:ind w:left="360"/>
+        <w:rPr>
+          <w:lang w:val="en-GB"/>
+        </w:rPr>
+      </w:pPr>
+    </w:p>
+    <w:p>
+      <w:pPr>
+        <w:pStyle w:val="ListParagraph"/>
+        <w:ind w:left="360"/>
+        <w:rPr>
+          <w:lang w:val="en-GB"/>
+        </w:rPr>
+      </w:pPr>
+    </w:p>
+    <w:p>
+      <w:pPr>
+        <w:pStyle w:val="ListParagraph"/>
+        <w:ind w:left="360"/>
+        <w:rPr>
+          <w:lang w:val="en-GB"/>
+        </w:rPr>
+      </w:pPr>
+    </w:p>
+    <w:p>
+      <w:pPr>
+        <w:pStyle w:val="ListParagraph"/>
+        <w:ind w:left="360"/>
+        <w:rPr>
+          <w:lang w:val="en-GB"/>
+        </w:rPr>
+      </w:pPr>
+    </w:p>
+    <w:p>
+      <w:pPr>
+        <w:pStyle w:val="ListParagraph"/>
+        <w:ind w:left="360"/>
+        <w:rPr>
+          <w:lang w:val="en-GB"/>
+        </w:rPr>
+      </w:pPr>
+    </w:p>
+    <w:p>
+      <w:pPr>
+        <w:pStyle w:val="ListParagraph"/>
+        <w:ind w:left="360"/>
+        <w:rPr>
+          <w:lang w:val="en-GB"/>
+        </w:rPr>
+      </w:pPr>
+    </w:p>
+    <w:p>
+      <w:pPr>
+        <w:pStyle w:val="ListParagraph"/>
+        <w:ind w:left="360"/>
+        <w:rPr>
+          <w:lang w:val="en-GB"/>
+        </w:rPr>
+      </w:pPr>
+    </w:p>
+    <w:p>
+      <w:pPr>
+        <w:pStyle w:val="ListParagraph"/>
+        <w:ind w:left="360"/>
+        <w:rPr>
+          <w:lang w:val="en-GB"/>
+        </w:rPr>
+      </w:pPr>
+    </w:p>
+    <w:p>
+      <w:pPr>
+        <w:pStyle w:val="ListParagraph"/>
+        <w:ind w:left="360"/>
+        <w:rPr>
+          <w:lang w:val="en-GB"/>
+        </w:rPr>
+      </w:pPr>
+    </w:p>
+    <w:p>
+      <w:pPr>
+        <w:pStyle w:val="ListParagraph"/>
+        <w:ind w:left="360"/>
+        <w:rPr>
+          <w:lang w:val="en-GB"/>
+        </w:rPr>
+      </w:pPr>
+    </w:p>
+    <w:p>
+      <w:pPr>
+        <w:pStyle w:val="ListParagraph"/>
+        <w:ind w:left="360"/>
+        <w:rPr>
+          <w:lang w:val="en-GB"/>
+        </w:rPr>
+      </w:pPr>
+    </w:p>
+    <w:p>
+      <w:pPr>
+        <w:pStyle w:val="ListParagraph"/>
+        <w:ind w:left="360"/>
+        <w:rPr>
+          <w:lang w:val="en-GB"/>
+        </w:rPr>
+      </w:pPr>
+    </w:p>
+    <w:p>
+      <w:pPr>
+        <w:pStyle w:val="ListParagraph"/>
+        <w:ind w:left="360"/>
+        <w:rPr>
+          <w:lang w:val="en-GB"/>
+        </w:rPr>
+      </w:pPr>
+    </w:p>
+    <w:p>
+      <w:pPr>
+        <w:pStyle w:val="ListParagraph"/>
+        <w:ind w:left="360"/>
+        <w:rPr>
+          <w:lang w:val="en-GB"/>
+        </w:rPr>
+      </w:pPr>
+    </w:p>
+    <w:p>
+      <w:pPr>
+        <w:pStyle w:val="ListParagraph"/>
+        <w:ind w:left="360"/>
+        <w:rPr>
+          <w:lang w:val="en-GB"/>
+        </w:rPr>
+      </w:pPr>
+    </w:p>
+    <w:p>
+      <w:pPr>
+        <w:pStyle w:val="ListParagraph"/>
+        <w:ind w:left="360"/>
+        <w:rPr>
+          <w:lang w:val="en-GB"/>
+        </w:rPr>
+      </w:pPr>
+    </w:p>
+    <w:p>
+      <w:pPr>
+        <w:pStyle w:val="ListParagraph"/>
+        <w:ind w:left="360"/>
+        <w:rPr>
+          <w:b/>
+          <w:bCs/>
+          <w:lang w:val="en-GB"/>
+        </w:rPr>
+      </w:pPr>
+    </w:p>
+    <w:p>
+      <w:pPr>
+        <w:pStyle w:val="ListParagraph"/>
+        <w:ind w:left="360"/>
+        <w:jc w:val="center"/>
+        <w:rPr>
+          <w:b/>
+          <w:bCs/>
+          <w:sz w:val="28"/>
+          <w:szCs w:val="28"/>
+          <w:u w:val="single"/>
+          <w:lang w:val="en-GB"/>
+        </w:rPr>
+      </w:pPr>
+      <w:r>
+        <w:rPr>
+          <w:b/>
+          <w:bCs/>
+          <w:sz w:val="28"/>
+          <w:szCs w:val="28"/>
+          <w:u w:val="single"/>
+          <w:lang w:val="en-GB"/>
+        </w:rPr>
+        <w:lastRenderedPageBreak/>
+        <w:t>1.5 Combinational Circuits</w:t>
+      </w:r>
+    </w:p>
+    <w:p>
+      <w:pPr>
+        <w:pStyle w:val="ListParagraph"/>
+        <w:ind w:left="360"/>
+        <w:jc w:val="center"/>
+        <w:rPr>
+          <w:b/>
+          <w:bCs/>
+          <w:sz w:val="28"/>
+          <w:szCs w:val="28"/>
+          <w:u w:val="single"/>
+          <w:lang w:val="en-GB"/>
+        </w:rPr>
+      </w:pPr>
+    </w:p>
+    <w:p>
+      <w:pPr>
+        <w:pStyle w:val="ListParagraph"/>
+        <w:numPr>
+          <w:ilvl w:val="0"/>
+          <w:numId w:val="6"/>
+        </w:numPr>
+        <w:rPr>
+          <w:lang w:val="en-GB"/>
+        </w:rPr>
+      </w:pPr>
+      <w:r>
+        <w:rPr>
+          <w:b/>
+          <w:bCs/>
+          <w:lang w:val="en-GB"/>
+        </w:rPr>
+        <w:t xml:space="preserve">Combinational Circuit: </w:t>
+      </w:r>
+      <w:r>
+        <w:rPr>
+          <w:lang w:val="en-GB"/>
+        </w:rPr>
+        <w:t xml:space="preserve">A connected arrangement of logic gates with a set of inputs and outputs. </w:t>
+      </w:r>
+    </w:p>
+    <w:p>
+      <w:pPr>
+        <w:pStyle w:val="ListParagraph"/>
+        <w:numPr>
+          <w:ilvl w:val="0"/>
+          <w:numId w:val="9"/>
+        </w:numPr>
+        <w:rPr>
+          <w:lang w:val="en-GB"/>
+        </w:rPr>
+      </w:pPr>
+      <w:r>
+        <w:rPr>
+          <w:lang w:val="en-GB"/>
+        </w:rPr>
+        <w:t>The binary values of the outputs are a combination of the binary combination of inputs.</w:t>
+      </w:r>
+    </w:p>
+    <w:p>
+      <w:pPr>
+        <w:pStyle w:val="ListParagraph"/>
+        <w:numPr>
+          <w:ilvl w:val="0"/>
+          <w:numId w:val="9"/>
+        </w:numPr>
+        <w:rPr>
+          <w:lang w:val="en-GB"/>
+        </w:rPr>
+      </w:pPr>
+      <w:r>
+        <w:rPr>
+          <w:lang w:val="en-GB"/>
+        </w:rPr>
+        <w:t>The n binary input variables come from an internal source.</w:t>
+      </w:r>
+    </w:p>
+    <w:p>
+      <w:pPr>
+        <w:pStyle w:val="ListParagraph"/>
+        <w:numPr>
+          <w:ilvl w:val="0"/>
+          <w:numId w:val="9"/>
+        </w:numPr>
+        <w:rPr>
+          <w:lang w:val="en-GB"/>
+        </w:rPr>
+      </w:pPr>
+      <w:r>
+        <w:rPr>
+          <w:lang w:val="en-GB"/>
+        </w:rPr>
+        <w:t>The m binary output variables go to an external destination.</w:t>
+      </w:r>
+    </w:p>
+    <w:p>
+      <w:pPr>
+        <w:pStyle w:val="ListParagraph"/>
+        <w:numPr>
+          <w:ilvl w:val="0"/>
+          <w:numId w:val="6"/>
+        </w:numPr>
+        <w:rPr>
+          <w:lang w:val="en-GB"/>
+        </w:rPr>
+      </w:pPr>
+      <w:r>
+        <w:rPr>
+          <w:b/>
+          <w:bCs/>
+          <w:lang w:val="en-GB"/>
+        </w:rPr>
+        <w:t xml:space="preserve">Half-Adder: </w:t>
+      </w:r>
+      <w:r>
+        <w:rPr>
+          <w:lang w:val="en-GB"/>
+        </w:rPr>
+        <w:t>A combinational circuit that performs the arithmetic addition of two bits is called half-adder.</w:t>
+      </w:r>
+    </w:p>
+    <w:p>
+      <w:pPr>
+        <w:pStyle w:val="ListParagraph"/>
+        <w:numPr>
+          <w:ilvl w:val="0"/>
+          <w:numId w:val="10"/>
+        </w:numPr>
+        <w:rPr>
+          <w:lang w:val="en-GB"/>
+        </w:rPr>
+      </w:pPr>
+      <w:r>
+        <w:rPr>
+          <w:lang w:val="en-GB"/>
+        </w:rPr>
+        <w:t>Input variables are called the augend and addend bits.</w:t>
+      </w:r>
+    </w:p>
+    <w:p>
+      <w:pPr>
+        <w:pStyle w:val="ListParagraph"/>
+        <w:numPr>
+          <w:ilvl w:val="0"/>
+          <w:numId w:val="10"/>
+        </w:numPr>
+        <w:rPr>
+          <w:lang w:val="en-GB"/>
+        </w:rPr>
+      </w:pPr>
+      <w:r>
+        <w:rPr>
+          <w:lang w:val="en-GB"/>
+        </w:rPr>
+        <w:t>Output variables are called the sum and carry bits.</w:t>
+      </w:r>
+    </w:p>
+    <w:p>
+      <w:pPr>
+        <w:ind w:left="360"/>
+        <w:jc w:val="center"/>
+        <w:rPr>
+          <w:lang w:val="en-GB"/>
+        </w:rPr>
+      </w:pPr>
+      <w:r>
+        <w:rPr>
+          <w:noProof/>
+          <w:lang w:val="en-GB"/>
+        </w:rPr>
+        <w:drawing>
+          <wp:inline distT="0" distB="0" distL="0" distR="0" wp14:anchorId="0936CE4A" wp14:editId="3A059862">
+            <wp:extent cx="3035300" cy="1513023"/>
+            <wp:effectExtent l="0" t="0" r="0" b="0"/>
+            <wp:docPr id="1692448753" name="Picture 4" descr="A diagram of a diagram of a truth table and a half adder"/>
+            <wp:cNvGraphicFramePr>
+              <a:graphicFrameLocks xmlns:a="http://schemas.openxmlformats.org/drawingml/2006/main" noChangeAspect="1"/>
+            </wp:cNvGraphicFramePr>
+            <a:graphic xmlns:a="http://schemas.openxmlformats.org/drawingml/2006/main">
+              <a:graphicData uri="http://schemas.openxmlformats.org/drawingml/2006/picture">
+                <pic:pic xmlns:pic="http://schemas.openxmlformats.org/drawingml/2006/picture">
+                  <pic:nvPicPr>
+                    <pic:cNvPr id="1692448753" name="Picture 4" descr="A diagram of a diagram of a truth table and a half adder"/>
+                    <pic:cNvPicPr/>
+                  </pic:nvPicPr>
+                  <pic:blipFill>
+                    <a:blip r:embed="rId15">
+                      <a:extLst>
+                        <a:ext uri="{28A0092B-C50C-407E-A947-70E740481C1C}">
+                          <a14:useLocalDpi xmlns:a14="http://schemas.microsoft.com/office/drawing/2010/main" val="0"/>
+                        </a:ext>
+                      </a:extLst>
+                    </a:blip>
+                    <a:stretch>
+                      <a:fillRect/>
+                    </a:stretch>
+                  </pic:blipFill>
+                  <pic:spPr>
+                    <a:xfrm>
+                      <a:off x="0" y="0"/>
+                      <a:ext cx="3066466" cy="1528559"/>
+                    </a:xfrm>
+                    <a:prstGeom prst="rect">
+                      <a:avLst/>
+                    </a:prstGeom>
+                  </pic:spPr>
+                </pic:pic>
+              </a:graphicData>
+            </a:graphic>
+          </wp:inline>
+        </w:drawing>
+      </w:r>
+    </w:p>
+    <w:p>
+      <w:pPr>
+        <w:ind w:left="360"/>
+        <w:jc w:val="center"/>
+        <w:rPr>
+          <w:lang w:val="en-GB"/>
+        </w:rPr>
+      </w:pPr>
+    </w:p>
+    <w:p>
+      <w:pPr>
+        <w:pStyle w:val="ListParagraph"/>
+        <w:numPr>
+          <w:ilvl w:val="0"/>
+          <w:numId w:val="6"/>
+        </w:numPr>
+        <w:rPr>
+          <w:lang w:val="en-GB"/>
+        </w:rPr>
+      </w:pPr>
+      <w:r>
+        <w:rPr>
+          <w:lang w:val="en-GB"/>
+        </w:rPr>
+        <w:t>Boolean functions for the two addends can be obtained as follows –</w:t>
+      </w:r>
+    </w:p>
+    <w:p>
+      <w:pPr>
+        <w:pStyle w:val="ListParagraph"/>
+        <w:ind w:left="360"/>
+        <w:jc w:val="center"/>
+        <w:rPr>
+          <w:lang w:val="en-GB"/>
+        </w:rPr>
+      </w:pPr>
+      <w:r>
+        <w:rPr>
+          <w:lang w:val="en-GB"/>
+        </w:rPr>
+        <w:t xml:space="preserve">S = </w:t>
+      </w:r>
+      <w:proofErr w:type="spellStart"/>
+      <w:r>
+        <w:rPr>
+          <w:lang w:val="en-GB"/>
+        </w:rPr>
+        <w:t>x’y</w:t>
+      </w:r>
+      <w:proofErr w:type="spellEnd"/>
+      <w:r>
+        <w:rPr>
+          <w:lang w:val="en-GB"/>
+        </w:rPr>
+        <w:t xml:space="preserve"> + </w:t>
+      </w:r>
+      <w:proofErr w:type="spellStart"/>
+      <w:r>
+        <w:rPr>
+          <w:lang w:val="en-GB"/>
+        </w:rPr>
+        <w:t>xy</w:t>
+      </w:r>
+      <w:proofErr w:type="spellEnd"/>
+      <w:r>
+        <w:rPr>
+          <w:lang w:val="en-GB"/>
+        </w:rPr>
+        <w:t xml:space="preserve">’ = x </w:t>
+      </w:r>
+      <w:r>
+        <w:rPr>
+          <w:rFonts w:ascii="Segoe UI" w:hAnsi="Segoe UI" w:cs="Segoe UI"/>
+          <w:lang w:val="en-GB"/>
+        </w:rPr>
+        <w:t>Ꚛ</w:t>
+      </w:r>
+      <w:r>
+        <w:rPr>
+          <w:lang w:val="en-GB"/>
+        </w:rPr>
+        <w:t xml:space="preserve"> y</w:t>
+      </w:r>
+    </w:p>
+    <w:p>
+      <w:pPr>
+        <w:pStyle w:val="ListParagraph"/>
+        <w:ind w:left="360"/>
+        <w:jc w:val="center"/>
+        <w:rPr>
+          <w:lang w:val="en-GB"/>
+        </w:rPr>
+      </w:pPr>
+      <w:r>
+        <w:rPr>
+          <w:lang w:val="en-GB"/>
+        </w:rPr>
+        <w:t>C = x</w:t>
+      </w:r>
+      <w:proofErr w:type="spellStart"/>
+      <w:r>
+        <w:rPr>
+          <w:lang w:val="en-GB"/>
+        </w:rPr>
+        <w:t>y</w:t>
+      </w:r>
+      <w:proofErr w:type="spellEnd"/>
+      <w:r>
+        <w:rPr>
+          <w:lang w:val="en-GB"/>
+        </w:rPr>
+        <w:t xml:space="preserve">    </w:t>
+      </w:r>
+    </w:p>
+    <w:p>
+      <w:pPr>
+        <w:pStyle w:val="ListParagraph"/>
+        <w:numPr>
+          <w:ilvl w:val="0"/>
+          <w:numId w:val="6"/>
+        </w:numPr>
+        <w:rPr>
+          <w:lang w:val="en-GB"/>
+        </w:rPr>
+      </w:pPr>
+      <w:r>
+        <w:rPr>
+          <w:b/>
+          <w:bCs/>
+          <w:lang w:val="en-GB"/>
+        </w:rPr>
+        <w:t>Full-Adder:</w:t>
+      </w:r>
+      <w:r>
+        <w:rPr>
+          <w:lang w:val="en-GB"/>
+        </w:rPr>
+        <w:t xml:space="preserve"> A combinational circuit that forms the arithmetic sum of three input bits.</w:t>
+      </w:r>
+    </w:p>
+    <w:p>
+      <w:pPr>
+        <w:pStyle w:val="ListParagraph"/>
+        <w:numPr>
+          <w:ilvl w:val="0"/>
+          <w:numId w:val="12"/>
+        </w:numPr>
+        <w:rPr>
+          <w:lang w:val="en-GB"/>
+        </w:rPr>
+      </w:pPr>
+      <w:r>
+        <w:rPr>
+          <w:lang w:val="en-GB"/>
+        </w:rPr>
+        <w:t>The input bits are called augend, addend, and carry.</w:t>
+      </w:r>
+    </w:p>
+    <w:p>
+      <w:pPr>
+        <w:pStyle w:val="ListParagraph"/>
+        <w:numPr>
+          <w:ilvl w:val="0"/>
+          <w:numId w:val="12"/>
+        </w:numPr>
+        <w:rPr>
+          <w:lang w:val="en-GB"/>
+        </w:rPr>
+      </w:pPr>
+      <w:r>
+        <w:rPr>
+          <w:lang w:val="en-GB"/>
+        </w:rPr>
+        <w:t>The output bits are called sum and carry.</w:t>
+      </w:r>
+    </w:p>
+    <w:p>
+      <w:pPr>
+        <w:ind w:left="360"/>
+        <w:jc w:val="center"/>
+        <w:rPr>
+          <w:lang w:val="en-GB"/>
+        </w:rPr>
+      </w:pPr>
+      <w:r>
+        <w:rPr>
+          <w:noProof/>
+          <w:lang w:val="en-GB"/>
+        </w:rPr>
+        <w:drawing>
+          <wp:inline distT="0" distB="0" distL="0" distR="0" wp14:anchorId="1EEEE743" wp14:editId="314CC902">
+            <wp:extent cx="4416943" cy="1600200"/>
+            <wp:effectExtent l="0" t="0" r="3175" b="0"/>
+            <wp:docPr id="390832819" name="Picture 6" descr="A diagram of a circuit"/>
+            <wp:cNvGraphicFramePr>
+              <a:graphicFrameLocks xmlns:a="http://schemas.openxmlformats.org/drawingml/2006/main" noChangeAspect="1"/>
+            </wp:cNvGraphicFramePr>
+            <a:graphic xmlns:a="http://schemas.openxmlformats.org/drawingml/2006/main">
+              <a:graphicData uri="http://schemas.openxmlformats.org/drawingml/2006/picture">
+                <pic:pic xmlns:pic="http://schemas.openxmlformats.org/drawingml/2006/picture">
+                  <pic:nvPicPr>
+                    <pic:cNvPr id="390832819" name="Picture 6" descr="A diagram of a circuit"/>
+                    <pic:cNvPicPr/>
+                  </pic:nvPicPr>
+                  <pic:blipFill>
+                    <a:blip r:embed="rId16">
+                      <a:extLst>
+                        <a:ext uri="{28A0092B-C50C-407E-A947-70E740481C1C}">
+                          <a14:useLocalDpi xmlns:a14="http://schemas.microsoft.com/office/drawing/2010/main" val="0"/>
+                        </a:ext>
+                      </a:extLst>
+                    </a:blip>
+                    <a:stretch>
+                      <a:fillRect/>
+                    </a:stretch>
+                  </pic:blipFill>
+                  <pic:spPr>
+                    <a:xfrm>
+                      <a:off x="0" y="0"/>
+                      <a:ext cx="4422373" cy="1602167"/>
+                    </a:xfrm>
+                    <a:prstGeom prst="rect">
+                      <a:avLst/>
+                    </a:prstGeom>
+                  </pic:spPr>
+                </pic:pic>
+              </a:graphicData>
+            </a:graphic>
+          </wp:inline>
+        </w:drawing>
+      </w:r>
+    </w:p>
+    <w:p>
+      <w:pPr>
+        <w:ind w:left="360"/>
+        <w:jc w:val="center"/>
+        <w:rPr>
+          <w:lang w:val="en-GB"/>
+        </w:rPr>
+      </w:pPr>
+      <w:r>
+        <w:rPr>
+          <w:noProof/>
+          <w:lang w:val="en-GB"/>
+        </w:rPr>
+        <w:lastRenderedPageBreak/>
+        <w:drawing>
+          <wp:inline distT="0" distB="0" distL="0" distR="0" wp14:anchorId="39363483" wp14:editId="06C5035D">
+            <wp:extent cx="2495550" cy="2665001"/>
+            <wp:effectExtent l="0" t="0" r="0" b="2540"/>
+            <wp:docPr id="583671472" name="Picture 5" descr="A table with numbers and symbols&#10;&#10;Description automatically generated"/>
+            <wp:cNvGraphicFramePr>
+              <a:graphicFrameLocks xmlns:a="http://schemas.openxmlformats.org/drawingml/2006/main" noChangeAspect="1"/>
+            </wp:cNvGraphicFramePr>
+            <a:graphic xmlns:a="http://schemas.openxmlformats.org/drawingml/2006/main">
+              <a:graphicData uri="http://schemas.openxmlformats.org/drawingml/2006/picture">
+                <pic:pic xmlns:pic="http://schemas.openxmlformats.org/drawingml/2006/picture">
+                  <pic:nvPicPr>
+                    <pic:cNvPr id="583671472" name="Picture 5" descr="A table with numbers and symbols&#10;&#10;Description automatically generated"/>
+                    <pic:cNvPicPr/>
+                  </pic:nvPicPr>
+                  <pic:blipFill>
+                    <a:blip r:embed="rId17">
+                      <a:extLst>
+                        <a:ext uri="{28A0092B-C50C-407E-A947-70E740481C1C}">
+                          <a14:useLocalDpi xmlns:a14="http://schemas.microsoft.com/office/drawing/2010/main" val="0"/>
+                        </a:ext>
+                      </a:extLst>
+                    </a:blip>
+                    <a:stretch>
+                      <a:fillRect/>
+                    </a:stretch>
+                  </pic:blipFill>
+                  <pic:spPr>
+                    <a:xfrm>
+                      <a:off x="0" y="0"/>
+                      <a:ext cx="2506653" cy="2676858"/>
+                    </a:xfrm>
+                    <a:prstGeom prst="rect">
+                      <a:avLst/>
+                    </a:prstGeom>
+                  </pic:spPr>
+                </pic:pic>
+              </a:graphicData>
+            </a:graphic>
+          </wp:inline>
+        </w:drawing>
+      </w:r>
+    </w:p>
+    <w:p>
+      <w:pPr>
+        <w:pStyle w:val="ListParagraph"/>
+        <w:numPr>
+          <w:ilvl w:val="0"/>
+          <w:numId w:val="6"/>
+        </w:numPr>
+        <w:rPr>
+          <w:lang w:val="en-GB"/>
+        </w:rPr>
+      </w:pPr>
+      <w:r>
+        <w:rPr>
+          <w:lang w:val="en-GB"/>
+        </w:rPr>
+        <w:t>Boolean functions for a full-adder can be obtained as follows –</w:t>
+      </w:r>
+    </w:p>
+    <w:p>
+      <w:pPr>
+        <w:pStyle w:val="ListParagraph"/>
+        <w:ind w:left="360"/>
+        <w:jc w:val="center"/>
+        <w:rPr>
+          <w:lang w:val="en-GB"/>
+        </w:rPr>
+      </w:pPr>
+      <w:r>
+        <w:rPr>
+          <w:lang w:val="en-GB"/>
+        </w:rPr>
+        <w:t xml:space="preserve">S = x </w:t>
+      </w:r>
+      <w:r>
+        <w:rPr>
+          <w:rFonts w:ascii="Segoe UI" w:hAnsi="Segoe UI" w:cs="Segoe UI"/>
+          <w:lang w:val="en-GB"/>
+        </w:rPr>
+        <w:t>Ꚛ</w:t>
+      </w:r>
+      <w:r>
+        <w:rPr>
+          <w:lang w:val="en-GB"/>
+        </w:rPr>
+        <w:t xml:space="preserve"> y </w:t>
+      </w:r>
+      <w:r>
+        <w:rPr>
+          <w:rFonts w:ascii="Segoe UI" w:hAnsi="Segoe UI" w:cs="Segoe UI"/>
+          <w:lang w:val="en-GB"/>
+        </w:rPr>
+        <w:t>Ꚛ</w:t>
+      </w:r>
+      <w:r>
+        <w:rPr>
+          <w:lang w:val="en-GB"/>
+        </w:rPr>
+        <w:t xml:space="preserve"> z</w:t>
+      </w:r>
+    </w:p>
+    <w:p>
+      <w:pPr>
+        <w:pStyle w:val="ListParagraph"/>
+        <w:ind w:left="360"/>
+        <w:jc w:val="center"/>
+        <w:rPr>
+          <w:lang w:val="en-GB"/>
+        </w:rPr>
+      </w:pPr>
+      <w:r>
+        <w:rPr>
+          <w:lang w:val="en-GB"/>
+        </w:rPr>
+        <w:t xml:space="preserve">C = </w:t>
+      </w:r>
+      <w:proofErr w:type="spellStart"/>
+      <w:r>
+        <w:rPr>
+          <w:lang w:val="en-GB"/>
+        </w:rPr>
+        <w:t>xy</w:t>
+      </w:r>
+      <w:proofErr w:type="spellEnd"/>
+      <w:r>
+        <w:rPr>
+          <w:lang w:val="en-GB"/>
+        </w:rPr>
+        <w:t xml:space="preserve"> + (x </w:t>
+      </w:r>
+      <w:r>
+        <w:rPr>
+          <w:rFonts w:ascii="Segoe UI" w:hAnsi="Segoe UI" w:cs="Segoe UI"/>
+          <w:lang w:val="en-GB"/>
+        </w:rPr>
+        <w:t>Ꚛ</w:t>
+      </w:r>
+      <w:r>
+        <w:rPr>
+          <w:lang w:val="en-GB"/>
+        </w:rPr>
+        <w:t xml:space="preserve"> y)z</w:t>
+      </w:r>
     </w:p>
     <w:sectPr>
       <w:pgSz w:w="11906" w:h="16838"/>
@@ -1406,6 +2732,119 @@
     </w:lvl>
   </w:abstractNum>
   <w:abstractNum w:abstractNumId="1" w15:restartNumberingAfterBreak="0">
+    <w:nsid w:val="0241182D"/>
+    <w:multiLevelType w:val="hybridMultilevel"/>
+    <w:tmpl w:val="7DBAECFA"/>
+    <w:lvl w:ilvl="0" w:tplc="4009000B">
+      <w:start w:val="1"/>
+      <w:numFmt w:val="bullet"/>
+      <w:lvlText w:val=""/>
+      <w:lvlJc w:val="left"/>
+      <w:pPr>
+        <w:ind w:left="720" w:hanging="360"/>
+      </w:pPr>
+      <w:rPr>
+        <w:rFonts w:ascii="Wingdings" w:hAnsi="Wingdings" w:hint="default"/>
+      </w:rPr>
+    </w:lvl>
+    <w:lvl w:ilvl="1" w:tplc="40090003" w:tentative="1">
+      <w:start w:val="1"/>
+      <w:numFmt w:val="bullet"/>
+      <w:lvlText w:val="o"/>
+      <w:lvlJc w:val="left"/>
+      <w:pPr>
+        <w:ind w:left="1440" w:hanging="360"/>
+      </w:pPr>
+      <w:rPr>
+        <w:rFonts w:ascii="Courier New" w:hAnsi="Courier New" w:cs="Courier New" w:hint="default"/>
+      </w:rPr>
+    </w:lvl>
+    <w:lvl w:ilvl="2" w:tplc="40090005" w:tentative="1">
+      <w:start w:val="1"/>
+      <w:numFmt w:val="bullet"/>
+      <w:lvlText w:val=""/>
+      <w:lvlJc w:val="left"/>
+      <w:pPr>
+        <w:ind w:left="2160" w:hanging="360"/>
+      </w:pPr>
+      <w:rPr>
+        <w:rFonts w:ascii="Wingdings" w:hAnsi="Wingdings" w:hint="default"/>
+      </w:rPr>
+    </w:lvl>
+    <w:lvl w:ilvl="3" w:tplc="40090001" w:tentative="1">
+      <w:start w:val="1"/>
+      <w:numFmt w:val="bullet"/>
+      <w:lvlText w:val=""/>
+      <w:lvlJc w:val="left"/>
+      <w:pPr>
+        <w:ind w:left="2880" w:hanging="360"/>
+      </w:pPr>
+      <w:rPr>
+        <w:rFonts w:ascii="Symbol" w:hAnsi="Symbol" w:hint="default"/>
+      </w:rPr>
+    </w:lvl>
+    <w:lvl w:ilvl="4" w:tplc="40090003" w:tentative="1">
+      <w:start w:val="1"/>
+      <w:numFmt w:val="bullet"/>
+      <w:lvlText w:val="o"/>
+      <w:lvlJc w:val="left"/>
+      <w:pPr>
+        <w:ind w:left="3600" w:hanging="360"/>
+      </w:pPr>
+      <w:rPr>
+        <w:rFonts w:ascii="Courier New" w:hAnsi="Courier New" w:cs="Courier New" w:hint="default"/>
+      </w:rPr>
+    </w:lvl>
+    <w:lvl w:ilvl="5" w:tplc="40090005" w:tentative="1">
+      <w:start w:val="1"/>
+      <w:numFmt w:val="bullet"/>
+      <w:lvlText w:val=""/>
+      <w:lvlJc w:val="left"/>
+      <w:pPr>
+        <w:ind w:left="4320" w:hanging="360"/>
+      </w:pPr>
+      <w:rPr>
+        <w:rFonts w:ascii="Wingdings" w:hAnsi="Wingdings" w:hint="default"/>
+      </w:rPr>
+    </w:lvl>
+    <w:lvl w:ilvl="6" w:tplc="40090001" w:tentative="1">
+      <w:start w:val="1"/>
+      <w:numFmt w:val="bullet"/>
+      <w:lvlText w:val=""/>
+      <w:lvlJc w:val="left"/>
+      <w:pPr>
+        <w:ind w:left="5040" w:hanging="360"/>
+      </w:pPr>
+      <w:rPr>
+        <w:rFonts w:ascii="Symbol" w:hAnsi="Symbol" w:hint="default"/>
+      </w:rPr>
+    </w:lvl>
+    <w:lvl w:ilvl="7" w:tplc="40090003" w:tentative="1">
+      <w:start w:val="1"/>
+      <w:numFmt w:val="bullet"/>
+      <w:lvlText w:val="o"/>
+      <w:lvlJc w:val="left"/>
+      <w:pPr>
+        <w:ind w:left="5760" w:hanging="360"/>
+      </w:pPr>
+      <w:rPr>
+        <w:rFonts w:ascii="Courier New" w:hAnsi="Courier New" w:cs="Courier New" w:hint="default"/>
+      </w:rPr>
+    </w:lvl>
+    <w:lvl w:ilvl="8" w:tplc="40090005" w:tentative="1">
+      <w:start w:val="1"/>
+      <w:numFmt w:val="bullet"/>
+      <w:lvlText w:val=""/>
+      <w:lvlJc w:val="left"/>
+      <w:pPr>
+        <w:ind w:left="6480" w:hanging="360"/>
+      </w:pPr>
+      <w:rPr>
+        <w:rFonts w:ascii="Wingdings" w:hAnsi="Wingdings" w:hint="default"/>
+      </w:rPr>
+    </w:lvl>
+  </w:abstractNum>
+  <w:abstractNum w:abstractNumId="2" w15:restartNumberingAfterBreak="0">
     <w:nsid w:val="1AC5377D"/>
     <w:multiLevelType w:val="hybridMultilevel"/>
     <w:tmpl w:val="E112207A"/>
@@ -1518,7 +2957,7 @@
       </w:rPr>
     </w:lvl>
   </w:abstractNum>
-  <w:abstractNum w:abstractNumId="2" w15:restartNumberingAfterBreak="0">
+  <w:abstractNum w:abstractNumId="3" w15:restartNumberingAfterBreak="0">
     <w:nsid w:val="288079A6"/>
     <w:multiLevelType w:val="hybridMultilevel"/>
     <w:tmpl w:val="650CE6C6"/>
@@ -1631,10 +3070,123 @@
       </w:rPr>
     </w:lvl>
   </w:abstractNum>
-  <w:abstractNum w:abstractNumId="3" w15:restartNumberingAfterBreak="0">
+  <w:abstractNum w:abstractNumId="4" w15:restartNumberingAfterBreak="0">
+    <w:nsid w:val="3BA60570"/>
+    <w:multiLevelType w:val="hybridMultilevel"/>
+    <w:tmpl w:val="7E18E72A"/>
+    <w:lvl w:ilvl="0" w:tplc="4009000B">
+      <w:start w:val="1"/>
+      <w:numFmt w:val="bullet"/>
+      <w:lvlText w:val=""/>
+      <w:lvlJc w:val="left"/>
+      <w:pPr>
+        <w:ind w:left="1080" w:hanging="360"/>
+      </w:pPr>
+      <w:rPr>
+        <w:rFonts w:ascii="Wingdings" w:hAnsi="Wingdings" w:hint="default"/>
+      </w:rPr>
+    </w:lvl>
+    <w:lvl w:ilvl="1" w:tplc="40090003" w:tentative="1">
+      <w:start w:val="1"/>
+      <w:numFmt w:val="bullet"/>
+      <w:lvlText w:val="o"/>
+      <w:lvlJc w:val="left"/>
+      <w:pPr>
+        <w:ind w:left="1800" w:hanging="360"/>
+      </w:pPr>
+      <w:rPr>
+        <w:rFonts w:ascii="Courier New" w:hAnsi="Courier New" w:cs="Courier New" w:hint="default"/>
+      </w:rPr>
+    </w:lvl>
+    <w:lvl w:ilvl="2" w:tplc="40090005" w:tentative="1">
+      <w:start w:val="1"/>
+      <w:numFmt w:val="bullet"/>
+      <w:lvlText w:val=""/>
+      <w:lvlJc w:val="left"/>
+      <w:pPr>
+        <w:ind w:left="2520" w:hanging="360"/>
+      </w:pPr>
+      <w:rPr>
+        <w:rFonts w:ascii="Wingdings" w:hAnsi="Wingdings" w:hint="default"/>
+      </w:rPr>
+    </w:lvl>
+    <w:lvl w:ilvl="3" w:tplc="40090001" w:tentative="1">
+      <w:start w:val="1"/>
+      <w:numFmt w:val="bullet"/>
+      <w:lvlText w:val=""/>
+      <w:lvlJc w:val="left"/>
+      <w:pPr>
+        <w:ind w:left="3240" w:hanging="360"/>
+      </w:pPr>
+      <w:rPr>
+        <w:rFonts w:ascii="Symbol" w:hAnsi="Symbol" w:hint="default"/>
+      </w:rPr>
+    </w:lvl>
+    <w:lvl w:ilvl="4" w:tplc="40090003" w:tentative="1">
+      <w:start w:val="1"/>
+      <w:numFmt w:val="bullet"/>
+      <w:lvlText w:val="o"/>
+      <w:lvlJc w:val="left"/>
+      <w:pPr>
+        <w:ind w:left="3960" w:hanging="360"/>
+      </w:pPr>
+      <w:rPr>
+        <w:rFonts w:ascii="Courier New" w:hAnsi="Courier New" w:cs="Courier New" w:hint="default"/>
+      </w:rPr>
+    </w:lvl>
+    <w:lvl w:ilvl="5" w:tplc="40090005" w:tentative="1">
+      <w:start w:val="1"/>
+      <w:numFmt w:val="bullet"/>
+      <w:lvlText w:val=""/>
+      <w:lvlJc w:val="left"/>
+      <w:pPr>
+        <w:ind w:left="4680" w:hanging="360"/>
+      </w:pPr>
+      <w:rPr>
+        <w:rFonts w:ascii="Wingdings" w:hAnsi="Wingdings" w:hint="default"/>
+      </w:rPr>
+    </w:lvl>
+    <w:lvl w:ilvl="6" w:tplc="40090001" w:tentative="1">
+      <w:start w:val="1"/>
+      <w:numFmt w:val="bullet"/>
+      <w:lvlText w:val=""/>
+      <w:lvlJc w:val="left"/>
+      <w:pPr>
+        <w:ind w:left="5400" w:hanging="360"/>
+      </w:pPr>
+      <w:rPr>
+        <w:rFonts w:ascii="Symbol" w:hAnsi="Symbol" w:hint="default"/>
+      </w:rPr>
+    </w:lvl>
+    <w:lvl w:ilvl="7" w:tplc="40090003" w:tentative="1">
+      <w:start w:val="1"/>
+      <w:numFmt w:val="bullet"/>
+      <w:lvlText w:val="o"/>
+      <w:lvlJc w:val="left"/>
+      <w:pPr>
+        <w:ind w:left="6120" w:hanging="360"/>
+      </w:pPr>
+      <w:rPr>
+        <w:rFonts w:ascii="Courier New" w:hAnsi="Courier New" w:cs="Courier New" w:hint="default"/>
+      </w:rPr>
+    </w:lvl>
+    <w:lvl w:ilvl="8" w:tplc="40090005" w:tentative="1">
+      <w:start w:val="1"/>
+      <w:numFmt w:val="bullet"/>
+      <w:lvlText w:val=""/>
+      <w:lvlJc w:val="left"/>
+      <w:pPr>
+        <w:ind w:left="6840" w:hanging="360"/>
+      </w:pPr>
+      <w:rPr>
+        <w:rFonts w:ascii="Wingdings" w:hAnsi="Wingdings" w:hint="default"/>
+      </w:rPr>
+    </w:lvl>
+  </w:abstractNum>
+  <w:abstractNum w:abstractNumId="5" w15:restartNumberingAfterBreak="0">
     <w:nsid w:val="3F7362D6"/>
     <w:multiLevelType w:val="hybridMultilevel"/>
-    <w:tmpl w:val="DB5C0026"/>
+    <w:tmpl w:val="8D7AE66C"/>
     <w:lvl w:ilvl="0" w:tplc="40090001">
       <w:start w:val="1"/>
       <w:numFmt w:val="bullet"/>
@@ -1744,7 +3296,459 @@
       </w:rPr>
     </w:lvl>
   </w:abstractNum>
-  <w:abstractNum w:abstractNumId="4" w15:restartNumberingAfterBreak="0">
+  <w:abstractNum w:abstractNumId="6" w15:restartNumberingAfterBreak="0">
+    <w:nsid w:val="469A3905"/>
+    <w:multiLevelType w:val="hybridMultilevel"/>
+    <w:tmpl w:val="806C2A2E"/>
+    <w:lvl w:ilvl="0" w:tplc="4009000B">
+      <w:start w:val="1"/>
+      <w:numFmt w:val="bullet"/>
+      <w:lvlText w:val=""/>
+      <w:lvlJc w:val="left"/>
+      <w:pPr>
+        <w:ind w:left="1080" w:hanging="360"/>
+      </w:pPr>
+      <w:rPr>
+        <w:rFonts w:ascii="Wingdings" w:hAnsi="Wingdings" w:hint="default"/>
+      </w:rPr>
+    </w:lvl>
+    <w:lvl w:ilvl="1" w:tplc="40090003" w:tentative="1">
+      <w:start w:val="1"/>
+      <w:numFmt w:val="bullet"/>
+      <w:lvlText w:val="o"/>
+      <w:lvlJc w:val="left"/>
+      <w:pPr>
+        <w:ind w:left="1800" w:hanging="360"/>
+      </w:pPr>
+      <w:rPr>
+        <w:rFonts w:ascii="Courier New" w:hAnsi="Courier New" w:cs="Courier New" w:hint="default"/>
+      </w:rPr>
+    </w:lvl>
+    <w:lvl w:ilvl="2" w:tplc="40090005" w:tentative="1">
+      <w:start w:val="1"/>
+      <w:numFmt w:val="bullet"/>
+      <w:lvlText w:val=""/>
+      <w:lvlJc w:val="left"/>
+      <w:pPr>
+        <w:ind w:left="2520" w:hanging="360"/>
+      </w:pPr>
+      <w:rPr>
+        <w:rFonts w:ascii="Wingdings" w:hAnsi="Wingdings" w:hint="default"/>
+      </w:rPr>
+    </w:lvl>
+    <w:lvl w:ilvl="3" w:tplc="40090001" w:tentative="1">
+      <w:start w:val="1"/>
+      <w:numFmt w:val="bullet"/>
+      <w:lvlText w:val=""/>
+      <w:lvlJc w:val="left"/>
+      <w:pPr>
+        <w:ind w:left="3240" w:hanging="360"/>
+      </w:pPr>
+      <w:rPr>
+        <w:rFonts w:ascii="Symbol" w:hAnsi="Symbol" w:hint="default"/>
+      </w:rPr>
+    </w:lvl>
+    <w:lvl w:ilvl="4" w:tplc="40090003" w:tentative="1">
+      <w:start w:val="1"/>
+      <w:numFmt w:val="bullet"/>
+      <w:lvlText w:val="o"/>
+      <w:lvlJc w:val="left"/>
+      <w:pPr>
+        <w:ind w:left="3960" w:hanging="360"/>
+      </w:pPr>
+      <w:rPr>
+        <w:rFonts w:ascii="Courier New" w:hAnsi="Courier New" w:cs="Courier New" w:hint="default"/>
+      </w:rPr>
+    </w:lvl>
+    <w:lvl w:ilvl="5" w:tplc="40090005" w:tentative="1">
+      <w:start w:val="1"/>
+      <w:numFmt w:val="bullet"/>
+      <w:lvlText w:val=""/>
+      <w:lvlJc w:val="left"/>
+      <w:pPr>
+        <w:ind w:left="4680" w:hanging="360"/>
+      </w:pPr>
+      <w:rPr>
+        <w:rFonts w:ascii="Wingdings" w:hAnsi="Wingdings" w:hint="default"/>
+      </w:rPr>
+    </w:lvl>
+    <w:lvl w:ilvl="6" w:tplc="40090001" w:tentative="1">
+      <w:start w:val="1"/>
+      <w:numFmt w:val="bullet"/>
+      <w:lvlText w:val=""/>
+      <w:lvlJc w:val="left"/>
+      <w:pPr>
+        <w:ind w:left="5400" w:hanging="360"/>
+      </w:pPr>
+      <w:rPr>
+        <w:rFonts w:ascii="Symbol" w:hAnsi="Symbol" w:hint="default"/>
+      </w:rPr>
+    </w:lvl>
+    <w:lvl w:ilvl="7" w:tplc="40090003" w:tentative="1">
+      <w:start w:val="1"/>
+      <w:numFmt w:val="bullet"/>
+      <w:lvlText w:val="o"/>
+      <w:lvlJc w:val="left"/>
+      <w:pPr>
+        <w:ind w:left="6120" w:hanging="360"/>
+      </w:pPr>
+      <w:rPr>
+        <w:rFonts w:ascii="Courier New" w:hAnsi="Courier New" w:cs="Courier New" w:hint="default"/>
+      </w:rPr>
+    </w:lvl>
+    <w:lvl w:ilvl="8" w:tplc="40090005" w:tentative="1">
+      <w:start w:val="1"/>
+      <w:numFmt w:val="bullet"/>
+      <w:lvlText w:val=""/>
+      <w:lvlJc w:val="left"/>
+      <w:pPr>
+        <w:ind w:left="6840" w:hanging="360"/>
+      </w:pPr>
+      <w:rPr>
+        <w:rFonts w:ascii="Wingdings" w:hAnsi="Wingdings" w:hint="default"/>
+      </w:rPr>
+    </w:lvl>
+  </w:abstractNum>
+  <w:abstractNum w:abstractNumId="7" w15:restartNumberingAfterBreak="0">
+    <w:nsid w:val="52BE09BF"/>
+    <w:multiLevelType w:val="hybridMultilevel"/>
+    <w:tmpl w:val="1D909064"/>
+    <w:lvl w:ilvl="0" w:tplc="4009000B">
+      <w:start w:val="1"/>
+      <w:numFmt w:val="bullet"/>
+      <w:lvlText w:val=""/>
+      <w:lvlJc w:val="left"/>
+      <w:pPr>
+        <w:ind w:left="720" w:hanging="360"/>
+      </w:pPr>
+      <w:rPr>
+        <w:rFonts w:ascii="Wingdings" w:hAnsi="Wingdings" w:hint="default"/>
+      </w:rPr>
+    </w:lvl>
+    <w:lvl w:ilvl="1" w:tplc="40090003" w:tentative="1">
+      <w:start w:val="1"/>
+      <w:numFmt w:val="bullet"/>
+      <w:lvlText w:val="o"/>
+      <w:lvlJc w:val="left"/>
+      <w:pPr>
+        <w:ind w:left="1440" w:hanging="360"/>
+      </w:pPr>
+      <w:rPr>
+        <w:rFonts w:ascii="Courier New" w:hAnsi="Courier New" w:cs="Courier New" w:hint="default"/>
+      </w:rPr>
+    </w:lvl>
+    <w:lvl w:ilvl="2" w:tplc="40090005" w:tentative="1">
+      <w:start w:val="1"/>
+      <w:numFmt w:val="bullet"/>
+      <w:lvlText w:val=""/>
+      <w:lvlJc w:val="left"/>
+      <w:pPr>
+        <w:ind w:left="2160" w:hanging="360"/>
+      </w:pPr>
+      <w:rPr>
+        <w:rFonts w:ascii="Wingdings" w:hAnsi="Wingdings" w:hint="default"/>
+      </w:rPr>
+    </w:lvl>
+    <w:lvl w:ilvl="3" w:tplc="40090001" w:tentative="1">
+      <w:start w:val="1"/>
+      <w:numFmt w:val="bullet"/>
+      <w:lvlText w:val=""/>
+      <w:lvlJc w:val="left"/>
+      <w:pPr>
+        <w:ind w:left="2880" w:hanging="360"/>
+      </w:pPr>
+      <w:rPr>
+        <w:rFonts w:ascii="Symbol" w:hAnsi="Symbol" w:hint="default"/>
+      </w:rPr>
+    </w:lvl>
+    <w:lvl w:ilvl="4" w:tplc="40090003" w:tentative="1">
+      <w:start w:val="1"/>
+      <w:numFmt w:val="bullet"/>
+      <w:lvlText w:val="o"/>
+      <w:lvlJc w:val="left"/>
+      <w:pPr>
+        <w:ind w:left="3600" w:hanging="360"/>
+      </w:pPr>
+      <w:rPr>
+        <w:rFonts w:ascii="Courier New" w:hAnsi="Courier New" w:cs="Courier New" w:hint="default"/>
+      </w:rPr>
+    </w:lvl>
+    <w:lvl w:ilvl="5" w:tplc="40090005" w:tentative="1">
+      <w:start w:val="1"/>
+      <w:numFmt w:val="bullet"/>
+      <w:lvlText w:val=""/>
+      <w:lvlJc w:val="left"/>
+      <w:pPr>
+        <w:ind w:left="4320" w:hanging="360"/>
+      </w:pPr>
+      <w:rPr>
+        <w:rFonts w:ascii="Wingdings" w:hAnsi="Wingdings" w:hint="default"/>
+      </w:rPr>
+    </w:lvl>
+    <w:lvl w:ilvl="6" w:tplc="40090001" w:tentative="1">
+      <w:start w:val="1"/>
+      <w:numFmt w:val="bullet"/>
+      <w:lvlText w:val=""/>
+      <w:lvlJc w:val="left"/>
+      <w:pPr>
+        <w:ind w:left="5040" w:hanging="360"/>
+      </w:pPr>
+      <w:rPr>
+        <w:rFonts w:ascii="Symbol" w:hAnsi="Symbol" w:hint="default"/>
+      </w:rPr>
+    </w:lvl>
+    <w:lvl w:ilvl="7" w:tplc="40090003" w:tentative="1">
+      <w:start w:val="1"/>
+      <w:numFmt w:val="bullet"/>
+      <w:lvlText w:val="o"/>
+      <w:lvlJc w:val="left"/>
+      <w:pPr>
+        <w:ind w:left="5760" w:hanging="360"/>
+      </w:pPr>
+      <w:rPr>
+        <w:rFonts w:ascii="Courier New" w:hAnsi="Courier New" w:cs="Courier New" w:hint="default"/>
+      </w:rPr>
+    </w:lvl>
+    <w:lvl w:ilvl="8" w:tplc="40090005" w:tentative="1">
+      <w:start w:val="1"/>
+      <w:numFmt w:val="bullet"/>
+      <w:lvlText w:val=""/>
+      <w:lvlJc w:val="left"/>
+      <w:pPr>
+        <w:ind w:left="6480" w:hanging="360"/>
+      </w:pPr>
+      <w:rPr>
+        <w:rFonts w:ascii="Wingdings" w:hAnsi="Wingdings" w:hint="default"/>
+      </w:rPr>
+    </w:lvl>
+  </w:abstractNum>
+  <w:abstractNum w:abstractNumId="8" w15:restartNumberingAfterBreak="0">
+    <w:nsid w:val="5CD81491"/>
+    <w:multiLevelType w:val="hybridMultilevel"/>
+    <w:tmpl w:val="784C9F24"/>
+    <w:lvl w:ilvl="0" w:tplc="4009000B">
+      <w:start w:val="1"/>
+      <w:numFmt w:val="bullet"/>
+      <w:lvlText w:val=""/>
+      <w:lvlJc w:val="left"/>
+      <w:pPr>
+        <w:ind w:left="1080" w:hanging="360"/>
+      </w:pPr>
+      <w:rPr>
+        <w:rFonts w:ascii="Wingdings" w:hAnsi="Wingdings" w:hint="default"/>
+      </w:rPr>
+    </w:lvl>
+    <w:lvl w:ilvl="1" w:tplc="40090003" w:tentative="1">
+      <w:start w:val="1"/>
+      <w:numFmt w:val="bullet"/>
+      <w:lvlText w:val="o"/>
+      <w:lvlJc w:val="left"/>
+      <w:pPr>
+        <w:ind w:left="1800" w:hanging="360"/>
+      </w:pPr>
+      <w:rPr>
+        <w:rFonts w:ascii="Courier New" w:hAnsi="Courier New" w:cs="Courier New" w:hint="default"/>
+      </w:rPr>
+    </w:lvl>
+    <w:lvl w:ilvl="2" w:tplc="40090005" w:tentative="1">
+      <w:start w:val="1"/>
+      <w:numFmt w:val="bullet"/>
+      <w:lvlText w:val=""/>
+      <w:lvlJc w:val="left"/>
+      <w:pPr>
+        <w:ind w:left="2520" w:hanging="360"/>
+      </w:pPr>
+      <w:rPr>
+        <w:rFonts w:ascii="Wingdings" w:hAnsi="Wingdings" w:hint="default"/>
+      </w:rPr>
+    </w:lvl>
+    <w:lvl w:ilvl="3" w:tplc="40090001" w:tentative="1">
+      <w:start w:val="1"/>
+      <w:numFmt w:val="bullet"/>
+      <w:lvlText w:val=""/>
+      <w:lvlJc w:val="left"/>
+      <w:pPr>
+        <w:ind w:left="3240" w:hanging="360"/>
+      </w:pPr>
+      <w:rPr>
+        <w:rFonts w:ascii="Symbol" w:hAnsi="Symbol" w:hint="default"/>
+      </w:rPr>
+    </w:lvl>
+    <w:lvl w:ilvl="4" w:tplc="40090003" w:tentative="1">
+      <w:start w:val="1"/>
+      <w:numFmt w:val="bullet"/>
+      <w:lvlText w:val="o"/>
+      <w:lvlJc w:val="left"/>
+      <w:pPr>
+        <w:ind w:left="3960" w:hanging="360"/>
+      </w:pPr>
+      <w:rPr>
+        <w:rFonts w:ascii="Courier New" w:hAnsi="Courier New" w:cs="Courier New" w:hint="default"/>
+      </w:rPr>
+    </w:lvl>
+    <w:lvl w:ilvl="5" w:tplc="40090005" w:tentative="1">
+      <w:start w:val="1"/>
+      <w:numFmt w:val="bullet"/>
+      <w:lvlText w:val=""/>
+      <w:lvlJc w:val="left"/>
+      <w:pPr>
+        <w:ind w:left="4680" w:hanging="360"/>
+      </w:pPr>
+      <w:rPr>
+        <w:rFonts w:ascii="Wingdings" w:hAnsi="Wingdings" w:hint="default"/>
+      </w:rPr>
+    </w:lvl>
+    <w:lvl w:ilvl="6" w:tplc="40090001" w:tentative="1">
+      <w:start w:val="1"/>
+      <w:numFmt w:val="bullet"/>
+      <w:lvlText w:val=""/>
+      <w:lvlJc w:val="left"/>
+      <w:pPr>
+        <w:ind w:left="5400" w:hanging="360"/>
+      </w:pPr>
+      <w:rPr>
+        <w:rFonts w:ascii="Symbol" w:hAnsi="Symbol" w:hint="default"/>
+      </w:rPr>
+    </w:lvl>
+    <w:lvl w:ilvl="7" w:tplc="40090003" w:tentative="1">
+      <w:start w:val="1"/>
+      <w:numFmt w:val="bullet"/>
+      <w:lvlText w:val="o"/>
+      <w:lvlJc w:val="left"/>
+      <w:pPr>
+        <w:ind w:left="6120" w:hanging="360"/>
+      </w:pPr>
+      <w:rPr>
+        <w:rFonts w:ascii="Courier New" w:hAnsi="Courier New" w:cs="Courier New" w:hint="default"/>
+      </w:rPr>
+    </w:lvl>
+    <w:lvl w:ilvl="8" w:tplc="40090005" w:tentative="1">
+      <w:start w:val="1"/>
+      <w:numFmt w:val="bullet"/>
+      <w:lvlText w:val=""/>
+      <w:lvlJc w:val="left"/>
+      <w:pPr>
+        <w:ind w:left="6840" w:hanging="360"/>
+      </w:pPr>
+      <w:rPr>
+        <w:rFonts w:ascii="Wingdings" w:hAnsi="Wingdings" w:hint="default"/>
+      </w:rPr>
+    </w:lvl>
+  </w:abstractNum>
+  <w:abstractNum w:abstractNumId="9" w15:restartNumberingAfterBreak="0">
+    <w:nsid w:val="607B1EFF"/>
+    <w:multiLevelType w:val="hybridMultilevel"/>
+    <w:tmpl w:val="C3B6BE32"/>
+    <w:lvl w:ilvl="0" w:tplc="4009000B">
+      <w:start w:val="1"/>
+      <w:numFmt w:val="bullet"/>
+      <w:lvlText w:val=""/>
+      <w:lvlJc w:val="left"/>
+      <w:pPr>
+        <w:ind w:left="720" w:hanging="360"/>
+      </w:pPr>
+      <w:rPr>
+        <w:rFonts w:ascii="Wingdings" w:hAnsi="Wingdings" w:hint="default"/>
+      </w:rPr>
+    </w:lvl>
+    <w:lvl w:ilvl="1" w:tplc="40090003" w:tentative="1">
+      <w:start w:val="1"/>
+      <w:numFmt w:val="bullet"/>
+      <w:lvlText w:val="o"/>
+      <w:lvlJc w:val="left"/>
+      <w:pPr>
+        <w:ind w:left="1440" w:hanging="360"/>
+      </w:pPr>
+      <w:rPr>
+        <w:rFonts w:ascii="Courier New" w:hAnsi="Courier New" w:cs="Courier New" w:hint="default"/>
+      </w:rPr>
+    </w:lvl>
+    <w:lvl w:ilvl="2" w:tplc="40090005" w:tentative="1">
+      <w:start w:val="1"/>
+      <w:numFmt w:val="bullet"/>
+      <w:lvlText w:val=""/>
+      <w:lvlJc w:val="left"/>
+      <w:pPr>
+        <w:ind w:left="2160" w:hanging="360"/>
+      </w:pPr>
+      <w:rPr>
+        <w:rFonts w:ascii="Wingdings" w:hAnsi="Wingdings" w:hint="default"/>
+      </w:rPr>
+    </w:lvl>
+    <w:lvl w:ilvl="3" w:tplc="40090001" w:tentative="1">
+      <w:start w:val="1"/>
+      <w:numFmt w:val="bullet"/>
+      <w:lvlText w:val=""/>
+      <w:lvlJc w:val="left"/>
+      <w:pPr>
+        <w:ind w:left="2880" w:hanging="360"/>
+      </w:pPr>
+      <w:rPr>
+        <w:rFonts w:ascii="Symbol" w:hAnsi="Symbol" w:hint="default"/>
+      </w:rPr>
+    </w:lvl>
+    <w:lvl w:ilvl="4" w:tplc="40090003" w:tentative="1">
+      <w:start w:val="1"/>
+      <w:numFmt w:val="bullet"/>
+      <w:lvlText w:val="o"/>
+      <w:lvlJc w:val="left"/>
+      <w:pPr>
+        <w:ind w:left="3600" w:hanging="360"/>
+      </w:pPr>
+      <w:rPr>
+        <w:rFonts w:ascii="Courier New" w:hAnsi="Courier New" w:cs="Courier New" w:hint="default"/>
+      </w:rPr>
+    </w:lvl>
+    <w:lvl w:ilvl="5" w:tplc="40090005" w:tentative="1">
+      <w:start w:val="1"/>
+      <w:numFmt w:val="bullet"/>
+      <w:lvlText w:val=""/>
+      <w:lvlJc w:val="left"/>
+      <w:pPr>
+        <w:ind w:left="4320" w:hanging="360"/>
+      </w:pPr>
+      <w:rPr>
+        <w:rFonts w:ascii="Wingdings" w:hAnsi="Wingdings" w:hint="default"/>
+      </w:rPr>
+    </w:lvl>
+    <w:lvl w:ilvl="6" w:tplc="40090001" w:tentative="1">
+      <w:start w:val="1"/>
+      <w:numFmt w:val="bullet"/>
+      <w:lvlText w:val=""/>
+      <w:lvlJc w:val="left"/>
+      <w:pPr>
+        <w:ind w:left="5040" w:hanging="360"/>
+      </w:pPr>
+      <w:rPr>
+        <w:rFonts w:ascii="Symbol" w:hAnsi="Symbol" w:hint="default"/>
+      </w:rPr>
+    </w:lvl>
+    <w:lvl w:ilvl="7" w:tplc="40090003" w:tentative="1">
+      <w:start w:val="1"/>
+      <w:numFmt w:val="bullet"/>
+      <w:lvlText w:val="o"/>
+      <w:lvlJc w:val="left"/>
+      <w:pPr>
+        <w:ind w:left="5760" w:hanging="360"/>
+      </w:pPr>
+      <w:rPr>
+        <w:rFonts w:ascii="Courier New" w:hAnsi="Courier New" w:cs="Courier New" w:hint="default"/>
+      </w:rPr>
+    </w:lvl>
+    <w:lvl w:ilvl="8" w:tplc="40090005" w:tentative="1">
+      <w:start w:val="1"/>
+      <w:numFmt w:val="bullet"/>
+      <w:lvlText w:val=""/>
+      <w:lvlJc w:val="left"/>
+      <w:pPr>
+        <w:ind w:left="6480" w:hanging="360"/>
+      </w:pPr>
+      <w:rPr>
+        <w:rFonts w:ascii="Wingdings" w:hAnsi="Wingdings" w:hint="default"/>
+      </w:rPr>
+    </w:lvl>
+  </w:abstractNum>
+  <w:abstractNum w:abstractNumId="10" w15:restartNumberingAfterBreak="0">
     <w:nsid w:val="6CFD01BC"/>
     <w:multiLevelType w:val="multilevel"/>
     <w:tmpl w:val="B030A78E"/>
@@ -1857,7 +3861,7 @@
       </w:rPr>
     </w:lvl>
   </w:abstractNum>
-  <w:abstractNum w:abstractNumId="5" w15:restartNumberingAfterBreak="0">
+  <w:abstractNum w:abstractNumId="11" w15:restartNumberingAfterBreak="0">
     <w:nsid w:val="79521E62"/>
     <w:multiLevelType w:val="hybridMultilevel"/>
     <w:tmpl w:val="90044CF8"/>
@@ -1970,23 +3974,157 @@
       </w:rPr>
     </w:lvl>
   </w:abstractNum>
+  <w:abstractNum w:abstractNumId="12" w15:restartNumberingAfterBreak="0">
+    <w:nsid w:val="79F63591"/>
+    <w:multiLevelType w:val="hybridMultilevel"/>
+    <w:tmpl w:val="6B9222D0"/>
+    <w:lvl w:ilvl="0" w:tplc="4009000B">
+      <w:start w:val="1"/>
+      <w:numFmt w:val="bullet"/>
+      <w:lvlText w:val=""/>
+      <w:lvlJc w:val="left"/>
+      <w:pPr>
+        <w:ind w:left="720" w:hanging="360"/>
+      </w:pPr>
+      <w:rPr>
+        <w:rFonts w:ascii="Wingdings" w:hAnsi="Wingdings" w:hint="default"/>
+      </w:rPr>
+    </w:lvl>
+    <w:lvl w:ilvl="1" w:tplc="40090003" w:tentative="1">
+      <w:start w:val="1"/>
+      <w:numFmt w:val="bullet"/>
+      <w:lvlText w:val="o"/>
+      <w:lvlJc w:val="left"/>
+      <w:pPr>
+        <w:ind w:left="1440" w:hanging="360"/>
+      </w:pPr>
+      <w:rPr>
+        <w:rFonts w:ascii="Courier New" w:hAnsi="Courier New" w:cs="Courier New" w:hint="default"/>
+      </w:rPr>
+    </w:lvl>
+    <w:lvl w:ilvl="2" w:tplc="40090005" w:tentative="1">
+      <w:start w:val="1"/>
+      <w:numFmt w:val="bullet"/>
+      <w:lvlText w:val=""/>
+      <w:lvlJc w:val="left"/>
+      <w:pPr>
+        <w:ind w:left="2160" w:hanging="360"/>
+      </w:pPr>
+      <w:rPr>
+        <w:rFonts w:ascii="Wingdings" w:hAnsi="Wingdings" w:hint="default"/>
+      </w:rPr>
+    </w:lvl>
+    <w:lvl w:ilvl="3" w:tplc="40090001" w:tentative="1">
+      <w:start w:val="1"/>
+      <w:numFmt w:val="bullet"/>
+      <w:lvlText w:val=""/>
+      <w:lvlJc w:val="left"/>
+      <w:pPr>
+        <w:ind w:left="2880" w:hanging="360"/>
+      </w:pPr>
+      <w:rPr>
+        <w:rFonts w:ascii="Symbol" w:hAnsi="Symbol" w:hint="default"/>
+      </w:rPr>
+    </w:lvl>
+    <w:lvl w:ilvl="4" w:tplc="40090003" w:tentative="1">
+      <w:start w:val="1"/>
+      <w:numFmt w:val="bullet"/>
+      <w:lvlText w:val="o"/>
+      <w:lvlJc w:val="left"/>
+      <w:pPr>
+        <w:ind w:left="3600" w:hanging="360"/>
+      </w:pPr>
+      <w:rPr>
+        <w:rFonts w:ascii="Courier New" w:hAnsi="Courier New" w:cs="Courier New" w:hint="default"/>
+      </w:rPr>
+    </w:lvl>
+    <w:lvl w:ilvl="5" w:tplc="40090005" w:tentative="1">
+      <w:start w:val="1"/>
+      <w:numFmt w:val="bullet"/>
+      <w:lvlText w:val=""/>
+      <w:lvlJc w:val="left"/>
+      <w:pPr>
+        <w:ind w:left="4320" w:hanging="360"/>
+      </w:pPr>
+      <w:rPr>
+        <w:rFonts w:ascii="Wingdings" w:hAnsi="Wingdings" w:hint="default"/>
+      </w:rPr>
+    </w:lvl>
+    <w:lvl w:ilvl="6" w:tplc="40090001" w:tentative="1">
+      <w:start w:val="1"/>
+      <w:numFmt w:val="bullet"/>
+      <w:lvlText w:val=""/>
+      <w:lvlJc w:val="left"/>
+      <w:pPr>
+        <w:ind w:left="5040" w:hanging="360"/>
+      </w:pPr>
+      <w:rPr>
+        <w:rFonts w:ascii="Symbol" w:hAnsi="Symbol" w:hint="default"/>
+      </w:rPr>
+    </w:lvl>
+    <w:lvl w:ilvl="7" w:tplc="40090003" w:tentative="1">
+      <w:start w:val="1"/>
+      <w:numFmt w:val="bullet"/>
+      <w:lvlText w:val="o"/>
+      <w:lvlJc w:val="left"/>
+      <w:pPr>
+        <w:ind w:left="5760" w:hanging="360"/>
+      </w:pPr>
+      <w:rPr>
+        <w:rFonts w:ascii="Courier New" w:hAnsi="Courier New" w:cs="Courier New" w:hint="default"/>
+      </w:rPr>
+    </w:lvl>
+    <w:lvl w:ilvl="8" w:tplc="40090005" w:tentative="1">
+      <w:start w:val="1"/>
+      <w:numFmt w:val="bullet"/>
+      <w:lvlText w:val=""/>
+      <w:lvlJc w:val="left"/>
+      <w:pPr>
+        <w:ind w:left="6480" w:hanging="360"/>
+      </w:pPr>
+      <w:rPr>
+        <w:rFonts w:ascii="Wingdings" w:hAnsi="Wingdings" w:hint="default"/>
+      </w:rPr>
+    </w:lvl>
+  </w:abstractNum>
   <w:num w:numId="1" w16cid:durableId="970792822">
-    <w:abstractNumId w:val="4"/>
+    <w:abstractNumId w:val="10"/>
   </w:num>
   <w:num w:numId="2" w16cid:durableId="678428738">
-    <w:abstractNumId w:val="1"/>
+    <w:abstractNumId w:val="2"/>
   </w:num>
   <w:num w:numId="3" w16cid:durableId="810681384">
-    <w:abstractNumId w:val="2"/>
+    <w:abstractNumId w:val="3"/>
   </w:num>
   <w:num w:numId="4" w16cid:durableId="618343869">
-    <w:abstractNumId w:val="5"/>
+    <w:abstractNumId w:val="11"/>
   </w:num>
   <w:num w:numId="5" w16cid:durableId="474025704">
     <w:abstractNumId w:val="0"/>
   </w:num>
   <w:num w:numId="6" w16cid:durableId="947854108">
-    <w:abstractNumId w:val="3"/>
+    <w:abstractNumId w:val="5"/>
+  </w:num>
+  <w:num w:numId="7" w16cid:durableId="1944680321">
+    <w:abstractNumId w:val="7"/>
+  </w:num>
+  <w:num w:numId="8" w16cid:durableId="436876393">
+    <w:abstractNumId w:val="8"/>
+  </w:num>
+  <w:num w:numId="9" w16cid:durableId="103425512">
+    <w:abstractNumId w:val="12"/>
+  </w:num>
+  <w:num w:numId="10" w16cid:durableId="1616864419">
+    <w:abstractNumId w:val="1"/>
+  </w:num>
+  <w:num w:numId="11" w16cid:durableId="745497367">
+    <w:abstractNumId w:val="6"/>
+  </w:num>
+  <w:num w:numId="12" w16cid:durableId="1641494917">
+    <w:abstractNumId w:val="9"/>
+  </w:num>
+  <w:num w:numId="13" w16cid:durableId="1074280639">
+    <w:abstractNumId w:val="4"/>
   </w:num>
 </w:numbering>
 </file>

</xml_diff>